<commit_message>
django travello template set up full
</commit_message>
<xml_diff>
--- a/Python/Anup_Mondal_CVP.docx
+++ b/Python/Anup_Mondal_CVP.docx
@@ -2101,8 +2101,6 @@
             <w:r>
               <w:t>PostgreSQL</w:t>
             </w:r>
-            <w:bookmarkStart w:id="0" w:name="_GoBack"/>
-            <w:bookmarkEnd w:id="0"/>
           </w:p>
           <w:p>
             <w:pPr>
@@ -5004,8 +5002,13 @@
               <w:pStyle w:val="SmallText"/>
             </w:pPr>
             <w:r>
+              <w:t xml:space="preserve">2013 - </w:t>
+            </w:r>
+            <w:r>
               <w:t>2016</w:t>
             </w:r>
+            <w:bookmarkStart w:id="0" w:name="_GoBack"/>
+            <w:bookmarkEnd w:id="0"/>
           </w:p>
           <w:p>
             <w:pPr>
@@ -6583,6 +6586,7 @@
     <w:rsidRoot w:val="00F07F2F"/>
     <w:rsid w:val="00104524"/>
     <w:rsid w:val="00185848"/>
+    <w:rsid w:val="001D3594"/>
     <w:rsid w:val="0027660E"/>
     <w:rsid w:val="002C2D3C"/>
     <w:rsid w:val="00570D1F"/>
@@ -7274,6 +7278,24 @@
 </file>
 
 <file path=customXml/item1.xml><?xml version="1.0" encoding="utf-8"?>
+<?mso-contentType ?>
+<FormTemplates xmlns="http://schemas.microsoft.com/sharepoint/v3/contenttype/forms">
+  <Display>DocumentLibraryForm</Display>
+  <Edit>DocumentLibraryForm</Edit>
+  <New>DocumentLibraryForm</New>
+</FormTemplates>
+</file>
+
+<file path=customXml/item2.xml><?xml version="1.0" encoding="utf-8"?>
+<p:properties xmlns:p="http://schemas.microsoft.com/office/2006/metadata/properties" xmlns:xsi="http://www.w3.org/2001/XMLSchema-instance" xmlns:pc="http://schemas.microsoft.com/office/infopath/2007/PartnerControls">
+  <documentManagement>
+    <Status xmlns="71af3243-3dd4-4a8d-8c0d-dd76da1f02a5">Not started</Status>
+    <MediaServiceKeyPoints xmlns="71af3243-3dd4-4a8d-8c0d-dd76da1f02a5" xsi:nil="true"/>
+  </documentManagement>
+</p:properties>
+</file>
+
+<file path=customXml/item3.xml><?xml version="1.0" encoding="utf-8"?>
 <ct:contentTypeSchema xmlns:ct="http://schemas.microsoft.com/office/2006/metadata/contentType" xmlns:ma="http://schemas.microsoft.com/office/2006/metadata/properties/metaAttributes" ct:_="" ma:_="" ma:contentTypeName="Document" ma:contentTypeID="0x01010079F111ED35F8CC479449609E8A0923A6" ma:contentTypeVersion="12" ma:contentTypeDescription="Create a new document." ma:contentTypeScope="" ma:versionID="7e3f163ba23981de9af4e94a4fc3c170">
   <xsd:schema xmlns:xsd="http://www.w3.org/2001/XMLSchema" xmlns:xs="http://www.w3.org/2001/XMLSchema" xmlns:p="http://schemas.microsoft.com/office/2006/metadata/properties" xmlns:ns2="71af3243-3dd4-4a8d-8c0d-dd76da1f02a5" xmlns:ns3="16c05727-aa75-4e4a-9b5f-8a80a1165891" targetNamespace="http://schemas.microsoft.com/office/2006/metadata/properties" ma:root="true" ma:fieldsID="77303e74caa42b09a8f0afd286949429" ns2:_="" ns3:_="">
     <xsd:import namespace="71af3243-3dd4-4a8d-8c0d-dd76da1f02a5"/>
@@ -7494,25 +7516,25 @@
 </ct:contentTypeSchema>
 </file>
 
-<file path=customXml/item2.xml><?xml version="1.0" encoding="utf-8"?>
-<p:properties xmlns:p="http://schemas.microsoft.com/office/2006/metadata/properties" xmlns:xsi="http://www.w3.org/2001/XMLSchema-instance" xmlns:pc="http://schemas.microsoft.com/office/infopath/2007/PartnerControls">
-  <documentManagement>
-    <Status xmlns="71af3243-3dd4-4a8d-8c0d-dd76da1f02a5">Not started</Status>
-    <MediaServiceKeyPoints xmlns="71af3243-3dd4-4a8d-8c0d-dd76da1f02a5" xsi:nil="true"/>
-  </documentManagement>
-</p:properties>
+<file path=customXml/itemProps1.xml><?xml version="1.0" encoding="utf-8"?>
+<ds:datastoreItem xmlns:ds="http://schemas.openxmlformats.org/officeDocument/2006/customXml" ds:itemID="{A94C64AF-1418-4ECB-989D-455ABC663510}">
+  <ds:schemaRefs>
+    <ds:schemaRef ds:uri="http://schemas.microsoft.com/sharepoint/v3/contenttype/forms"/>
+  </ds:schemaRefs>
+</ds:datastoreItem>
 </file>
 
-<file path=customXml/item3.xml><?xml version="1.0" encoding="utf-8"?>
-<?mso-contentType ?>
-<FormTemplates xmlns="http://schemas.microsoft.com/sharepoint/v3/contenttype/forms">
-  <Display>DocumentLibraryForm</Display>
-  <Edit>DocumentLibraryForm</Edit>
-  <New>DocumentLibraryForm</New>
-</FormTemplates>
+<file path=customXml/itemProps2.xml><?xml version="1.0" encoding="utf-8"?>
+<ds:datastoreItem xmlns:ds="http://schemas.openxmlformats.org/officeDocument/2006/customXml" ds:itemID="{7F43D95F-0D0E-4781-8C40-BEBCC41BCA6C}">
+  <ds:schemaRefs>
+    <ds:schemaRef ds:uri="http://schemas.microsoft.com/office/2006/metadata/properties"/>
+    <ds:schemaRef ds:uri="http://schemas.microsoft.com/office/infopath/2007/PartnerControls"/>
+    <ds:schemaRef ds:uri="71af3243-3dd4-4a8d-8c0d-dd76da1f02a5"/>
+  </ds:schemaRefs>
+</ds:datastoreItem>
 </file>
 
-<file path=customXml/itemProps1.xml><?xml version="1.0" encoding="utf-8"?>
+<file path=customXml/itemProps3.xml><?xml version="1.0" encoding="utf-8"?>
 <ds:datastoreItem xmlns:ds="http://schemas.openxmlformats.org/officeDocument/2006/customXml" ds:itemID="{CD0A0879-7CA9-48D2-B8C3-E60D94D1E07B}">
   <ds:schemaRefs>
     <ds:schemaRef ds:uri="http://schemas.microsoft.com/office/2006/metadata/contentType"/>
@@ -7529,22 +7551,4 @@
     <ds:schemaRef ds:uri="http://schemas.microsoft.com/internal/obd"/>
   </ds:schemaRefs>
 </ds:datastoreItem>
-</file>
-
-<file path=customXml/itemProps2.xml><?xml version="1.0" encoding="utf-8"?>
-<ds:datastoreItem xmlns:ds="http://schemas.openxmlformats.org/officeDocument/2006/customXml" ds:itemID="{7F43D95F-0D0E-4781-8C40-BEBCC41BCA6C}">
-  <ds:schemaRefs>
-    <ds:schemaRef ds:uri="http://schemas.microsoft.com/office/2006/metadata/properties"/>
-    <ds:schemaRef ds:uri="http://schemas.microsoft.com/office/infopath/2007/PartnerControls"/>
-    <ds:schemaRef ds:uri="71af3243-3dd4-4a8d-8c0d-dd76da1f02a5"/>
-  </ds:schemaRefs>
-</ds:datastoreItem>
-</file>
-
-<file path=customXml/itemProps3.xml><?xml version="1.0" encoding="utf-8"?>
-<ds:datastoreItem xmlns:ds="http://schemas.openxmlformats.org/officeDocument/2006/customXml" ds:itemID="{A94C64AF-1418-4ECB-989D-455ABC663510}">
-  <ds:schemaRefs>
-    <ds:schemaRef ds:uri="http://schemas.microsoft.com/sharepoint/v3/contenttype/forms"/>
-  </ds:schemaRefs>
-</ds:datastoreItem>
 </file>
</xml_diff>

<commit_message>
web scrapping move to new repo
</commit_message>
<xml_diff>
--- a/Python/Anup_Mondal_CVP.docx
+++ b/Python/Anup_Mondal_CVP.docx
@@ -4156,7 +4156,7 @@
                 <w:szCs w:val="21"/>
                 <w:shd w:val="clear" w:color="auto" w:fill="FFFFFF"/>
               </w:rPr>
-              <w:t xml:space="preserve"> </w:t>
+              <w:t xml:space="preserve"> profile</w:t>
             </w:r>
             <w:r>
               <w:rPr>
@@ -4166,17 +4166,7 @@
                 <w:szCs w:val="21"/>
                 <w:shd w:val="clear" w:color="auto" w:fill="FFFFFF"/>
               </w:rPr>
-              <w:t>repository</w:t>
-            </w:r>
-            <w:r>
-              <w:rPr>
-                <w:rFonts w:cstheme="minorHAnsi"/>
-                <w:color w:val="4B4545" w:themeColor="accent6" w:themeShade="80"/>
-                <w:sz w:val="21"/>
-                <w:szCs w:val="21"/>
-                <w:shd w:val="clear" w:color="auto" w:fill="FFFFFF"/>
-              </w:rPr>
-              <w:t xml:space="preserve"> link:</w:t>
+              <w:t>:</w:t>
             </w:r>
           </w:p>
           <w:p>
@@ -4196,9 +4186,19 @@
                   <w:szCs w:val="21"/>
                   <w:u w:val="none"/>
                 </w:rPr>
-                <w:t>https://github.com/DSAnup/Projects</w:t>
+                <w:t>https://github.com/DSAnup</w:t>
               </w:r>
             </w:hyperlink>
+            <w:r>
+              <w:rPr>
+                <w:rStyle w:val="Hyperlink"/>
+                <w:color w:val="4B4545" w:themeColor="accent6" w:themeShade="80"/>
+                <w:sz w:val="21"/>
+                <w:szCs w:val="21"/>
+                <w:u w:val="none"/>
+              </w:rPr>
+              <w:t xml:space="preserve"> </w:t>
+            </w:r>
           </w:p>
           <w:p>
             <w:pPr>
@@ -4210,6 +4210,8 @@
                 <w:shd w:val="clear" w:color="auto" w:fill="FFFFFF"/>
               </w:rPr>
             </w:pPr>
+            <w:bookmarkStart w:id="0" w:name="_GoBack"/>
+            <w:bookmarkEnd w:id="0"/>
           </w:p>
           <w:p>
             <w:pPr>
@@ -5007,8 +5009,6 @@
             <w:r>
               <w:t>2016</w:t>
             </w:r>
-            <w:bookmarkStart w:id="0" w:name="_GoBack"/>
-            <w:bookmarkEnd w:id="0"/>
           </w:p>
           <w:p>
             <w:pPr>
@@ -6587,6 +6587,7 @@
     <w:rsid w:val="00104524"/>
     <w:rsid w:val="00185848"/>
     <w:rsid w:val="001D3594"/>
+    <w:rsid w:val="002530AF"/>
     <w:rsid w:val="0027660E"/>
     <w:rsid w:val="002C2D3C"/>
     <w:rsid w:val="00570D1F"/>
@@ -7278,24 +7279,6 @@
 </file>
 
 <file path=customXml/item1.xml><?xml version="1.0" encoding="utf-8"?>
-<?mso-contentType ?>
-<FormTemplates xmlns="http://schemas.microsoft.com/sharepoint/v3/contenttype/forms">
-  <Display>DocumentLibraryForm</Display>
-  <Edit>DocumentLibraryForm</Edit>
-  <New>DocumentLibraryForm</New>
-</FormTemplates>
-</file>
-
-<file path=customXml/item2.xml><?xml version="1.0" encoding="utf-8"?>
-<p:properties xmlns:p="http://schemas.microsoft.com/office/2006/metadata/properties" xmlns:xsi="http://www.w3.org/2001/XMLSchema-instance" xmlns:pc="http://schemas.microsoft.com/office/infopath/2007/PartnerControls">
-  <documentManagement>
-    <Status xmlns="71af3243-3dd4-4a8d-8c0d-dd76da1f02a5">Not started</Status>
-    <MediaServiceKeyPoints xmlns="71af3243-3dd4-4a8d-8c0d-dd76da1f02a5" xsi:nil="true"/>
-  </documentManagement>
-</p:properties>
-</file>
-
-<file path=customXml/item3.xml><?xml version="1.0" encoding="utf-8"?>
 <ct:contentTypeSchema xmlns:ct="http://schemas.microsoft.com/office/2006/metadata/contentType" xmlns:ma="http://schemas.microsoft.com/office/2006/metadata/properties/metaAttributes" ct:_="" ma:_="" ma:contentTypeName="Document" ma:contentTypeID="0x01010079F111ED35F8CC479449609E8A0923A6" ma:contentTypeVersion="12" ma:contentTypeDescription="Create a new document." ma:contentTypeScope="" ma:versionID="7e3f163ba23981de9af4e94a4fc3c170">
   <xsd:schema xmlns:xsd="http://www.w3.org/2001/XMLSchema" xmlns:xs="http://www.w3.org/2001/XMLSchema" xmlns:p="http://schemas.microsoft.com/office/2006/metadata/properties" xmlns:ns2="71af3243-3dd4-4a8d-8c0d-dd76da1f02a5" xmlns:ns3="16c05727-aa75-4e4a-9b5f-8a80a1165891" targetNamespace="http://schemas.microsoft.com/office/2006/metadata/properties" ma:root="true" ma:fieldsID="77303e74caa42b09a8f0afd286949429" ns2:_="" ns3:_="">
     <xsd:import namespace="71af3243-3dd4-4a8d-8c0d-dd76da1f02a5"/>
@@ -7516,25 +7499,25 @@
 </ct:contentTypeSchema>
 </file>
 
-<file path=customXml/itemProps1.xml><?xml version="1.0" encoding="utf-8"?>
-<ds:datastoreItem xmlns:ds="http://schemas.openxmlformats.org/officeDocument/2006/customXml" ds:itemID="{A94C64AF-1418-4ECB-989D-455ABC663510}">
-  <ds:schemaRefs>
-    <ds:schemaRef ds:uri="http://schemas.microsoft.com/sharepoint/v3/contenttype/forms"/>
-  </ds:schemaRefs>
-</ds:datastoreItem>
+<file path=customXml/item2.xml><?xml version="1.0" encoding="utf-8"?>
+<p:properties xmlns:p="http://schemas.microsoft.com/office/2006/metadata/properties" xmlns:xsi="http://www.w3.org/2001/XMLSchema-instance" xmlns:pc="http://schemas.microsoft.com/office/infopath/2007/PartnerControls">
+  <documentManagement>
+    <Status xmlns="71af3243-3dd4-4a8d-8c0d-dd76da1f02a5">Not started</Status>
+    <MediaServiceKeyPoints xmlns="71af3243-3dd4-4a8d-8c0d-dd76da1f02a5" xsi:nil="true"/>
+  </documentManagement>
+</p:properties>
 </file>
 
-<file path=customXml/itemProps2.xml><?xml version="1.0" encoding="utf-8"?>
-<ds:datastoreItem xmlns:ds="http://schemas.openxmlformats.org/officeDocument/2006/customXml" ds:itemID="{7F43D95F-0D0E-4781-8C40-BEBCC41BCA6C}">
-  <ds:schemaRefs>
-    <ds:schemaRef ds:uri="http://schemas.microsoft.com/office/2006/metadata/properties"/>
-    <ds:schemaRef ds:uri="http://schemas.microsoft.com/office/infopath/2007/PartnerControls"/>
-    <ds:schemaRef ds:uri="71af3243-3dd4-4a8d-8c0d-dd76da1f02a5"/>
-  </ds:schemaRefs>
-</ds:datastoreItem>
+<file path=customXml/item3.xml><?xml version="1.0" encoding="utf-8"?>
+<?mso-contentType ?>
+<FormTemplates xmlns="http://schemas.microsoft.com/sharepoint/v3/contenttype/forms">
+  <Display>DocumentLibraryForm</Display>
+  <Edit>DocumentLibraryForm</Edit>
+  <New>DocumentLibraryForm</New>
+</FormTemplates>
 </file>
 
-<file path=customXml/itemProps3.xml><?xml version="1.0" encoding="utf-8"?>
+<file path=customXml/itemProps1.xml><?xml version="1.0" encoding="utf-8"?>
 <ds:datastoreItem xmlns:ds="http://schemas.openxmlformats.org/officeDocument/2006/customXml" ds:itemID="{CD0A0879-7CA9-48D2-B8C3-E60D94D1E07B}">
   <ds:schemaRefs>
     <ds:schemaRef ds:uri="http://schemas.microsoft.com/office/2006/metadata/contentType"/>
@@ -7551,4 +7534,22 @@
     <ds:schemaRef ds:uri="http://schemas.microsoft.com/internal/obd"/>
   </ds:schemaRefs>
 </ds:datastoreItem>
+</file>
+
+<file path=customXml/itemProps2.xml><?xml version="1.0" encoding="utf-8"?>
+<ds:datastoreItem xmlns:ds="http://schemas.openxmlformats.org/officeDocument/2006/customXml" ds:itemID="{7F43D95F-0D0E-4781-8C40-BEBCC41BCA6C}">
+  <ds:schemaRefs>
+    <ds:schemaRef ds:uri="http://schemas.microsoft.com/office/2006/metadata/properties"/>
+    <ds:schemaRef ds:uri="http://schemas.microsoft.com/office/infopath/2007/PartnerControls"/>
+    <ds:schemaRef ds:uri="71af3243-3dd4-4a8d-8c0d-dd76da1f02a5"/>
+  </ds:schemaRefs>
+</ds:datastoreItem>
+</file>
+
+<file path=customXml/itemProps3.xml><?xml version="1.0" encoding="utf-8"?>
+<ds:datastoreItem xmlns:ds="http://schemas.openxmlformats.org/officeDocument/2006/customXml" ds:itemID="{A94C64AF-1418-4ECB-989D-455ABC663510}">
+  <ds:schemaRefs>
+    <ds:schemaRef ds:uri="http://schemas.microsoft.com/sharepoint/v3/contenttype/forms"/>
+  </ds:schemaRefs>
+</ds:datastoreItem>
 </file>
</xml_diff>